<commit_message>
aggiunte altre inferenze per rilevamento k-cell
</commit_message>
<xml_diff>
--- a/Docs/Appunti.docx
+++ b/Docs/Appunti.docx
@@ -10,6 +10,116 @@
     <w:p>
       <w:r>
         <w:t>tra due navi ci deve essere una cella libera solo ortogonalmente o anche diagonalmente?</w:t>
+      </w:r>
+    </w:p>
+    <w:p/>
+    <w:p/>
+    <w:p/>
+    <w:p>
+      <w:r>
+        <w:t xml:space="preserve">Col e </w:t>
+      </w:r>
+      <w:proofErr w:type="spellStart"/>
+      <w:r>
+        <w:t>row</w:t>
+      </w:r>
+      <w:proofErr w:type="spellEnd"/>
+      <w:r>
+        <w:t xml:space="preserve"> contengono candidati e numero navi </w:t>
+      </w:r>
+    </w:p>
+    <w:p>
+      <w:r>
+        <w:t>g-</w:t>
+      </w:r>
+      <w:proofErr w:type="spellStart"/>
+      <w:r>
+        <w:t>cell</w:t>
+      </w:r>
+      <w:proofErr w:type="spellEnd"/>
+      <w:r>
+        <w:t xml:space="preserve"> con acqua vengono eliminate</w:t>
+      </w:r>
+    </w:p>
+    <w:p>
+      <w:r>
+        <w:t>g-</w:t>
+      </w:r>
+      <w:proofErr w:type="spellStart"/>
+      <w:r>
+        <w:t>cell</w:t>
+      </w:r>
+      <w:proofErr w:type="spellEnd"/>
+      <w:r>
+        <w:t xml:space="preserve"> sicure vengono mantenute, anche dopo </w:t>
+      </w:r>
+      <w:proofErr w:type="spellStart"/>
+      <w:r>
+        <w:t>fire</w:t>
+      </w:r>
+      <w:proofErr w:type="spellEnd"/>
+    </w:p>
+    <w:p/>
+    <w:p/>
+    <w:p/>
+    <w:p>
+      <w:r>
+        <w:t>vengono rilevati sottomarini</w:t>
+      </w:r>
+      <w:r>
+        <w:t xml:space="preserve">, top, bottom, </w:t>
+      </w:r>
+      <w:proofErr w:type="spellStart"/>
+      <w:r>
+        <w:t>left</w:t>
+      </w:r>
+      <w:proofErr w:type="spellEnd"/>
+      <w:r>
+        <w:t xml:space="preserve">, </w:t>
+      </w:r>
+      <w:proofErr w:type="spellStart"/>
+      <w:r>
+        <w:t>right,middle</w:t>
+      </w:r>
+      <w:proofErr w:type="spellEnd"/>
+    </w:p>
+    <w:p>
+      <w:r>
+        <w:t xml:space="preserve">vengono rimosse celle vuote per sottomarini, top, botton, </w:t>
+      </w:r>
+      <w:proofErr w:type="spellStart"/>
+      <w:r>
+        <w:t>left</w:t>
+      </w:r>
+      <w:proofErr w:type="spellEnd"/>
+      <w:r>
+        <w:t>, right, middle</w:t>
+      </w:r>
+    </w:p>
+    <w:p>
+      <w:r>
+        <w:t>vengono inferite nuove celle per “” “” “” “”</w:t>
+      </w:r>
+    </w:p>
+    <w:p/>
+    <w:p>
+      <w:r>
+        <w:t xml:space="preserve">scoperte le celle in mezzo ad un top/BOTTOM o </w:t>
+      </w:r>
+      <w:proofErr w:type="spellStart"/>
+      <w:r>
+        <w:t>left</w:t>
+      </w:r>
+      <w:proofErr w:type="spellEnd"/>
+      <w:r>
+        <w:t>/right</w:t>
+      </w:r>
+    </w:p>
+    <w:p/>
+    <w:p/>
+    <w:p>
+      <w:r>
+        <w:t>mancano le regole che si basano sul conteggio delle navi rimanenti</w:t>
       </w:r>
       <w:bookmarkStart w:id="0" w:name="_GoBack"/>
       <w:bookmarkEnd w:id="0"/>

</xml_diff>